<commit_message>
Refactored reading file in. Checked contents valid now need to allocate memeory and store into the board and retrieve highest colour number.
</commit_message>
<xml_diff>
--- a/Diary or Test.docx
+++ b/Diary or Test.docx
@@ -207,6 +207,82 @@
       </w:r>
       <w:r>
         <w:t>than a whole text file.</w:t>
+      </w:r>
+    </w:p>
+    <w:p>
+      <w:pPr>
+        <w:pStyle w:val="ListParagraph"/>
+        <w:numPr>
+          <w:ilvl w:val="0"/>
+          <w:numId w:val="2"/>
+        </w:numPr>
+      </w:pPr>
+      <w:r>
+        <w:t xml:space="preserve">NOTE: </w:t>
+      </w:r>
+      <w:proofErr w:type="spellStart"/>
+      <w:r>
+        <w:t>isValidCoord</w:t>
+      </w:r>
+      <w:proofErr w:type="spellEnd"/>
+      <w:r>
+        <w:t xml:space="preserve"> function:</w:t>
+      </w:r>
+    </w:p>
+    <w:p>
+      <w:pPr>
+        <w:pStyle w:val="ListParagraph"/>
+        <w:numPr>
+          <w:ilvl w:val="1"/>
+          <w:numId w:val="2"/>
+        </w:numPr>
+      </w:pPr>
+      <w:r>
+        <w:t>Originally, had two separate if statements on col and row to check they were above 0 and below or equal to the board length.</w:t>
+      </w:r>
+    </w:p>
+    <w:p>
+      <w:pPr>
+        <w:pStyle w:val="ListParagraph"/>
+        <w:numPr>
+          <w:ilvl w:val="1"/>
+          <w:numId w:val="2"/>
+        </w:numPr>
+      </w:pPr>
+      <w:r>
+        <w:t>But as they are unsigned char, we know they are above 0 so got rid of that check.</w:t>
+      </w:r>
+    </w:p>
+    <w:p>
+      <w:pPr>
+        <w:pStyle w:val="ListParagraph"/>
+        <w:numPr>
+          <w:ilvl w:val="1"/>
+          <w:numId w:val="2"/>
+        </w:numPr>
+      </w:pPr>
+      <w:r>
+        <w:t xml:space="preserve">We then used de </w:t>
+      </w:r>
+      <w:proofErr w:type="spellStart"/>
+      <w:r>
+        <w:t>morgan’s</w:t>
+      </w:r>
+      <w:proofErr w:type="spellEnd"/>
+      <w:r>
+        <w:t xml:space="preserve"> law to NOT the statement so we had to change the OR to an AND statement. </w:t>
+      </w:r>
+    </w:p>
+    <w:p>
+      <w:pPr>
+        <w:pStyle w:val="ListParagraph"/>
+        <w:numPr>
+          <w:ilvl w:val="1"/>
+          <w:numId w:val="2"/>
+        </w:numPr>
+      </w:pPr>
+      <w:r>
+        <w:t xml:space="preserve">We then changed !GTE (greater than equal to) to LESS_THAN board length as that is simpler to understand. </w:t>
       </w:r>
     </w:p>
     <w:sectPr>
@@ -334,8 +410,124 @@
       </w:rPr>
     </w:lvl>
   </w:abstractNum>
+  <w:abstractNum w:abstractNumId="1" w15:restartNumberingAfterBreak="0">
+    <w:nsid w:val="268D1DB9"/>
+    <w:multiLevelType w:val="hybridMultilevel"/>
+    <w:tmpl w:val="FEB87658"/>
+    <w:lvl w:ilvl="0" w:tplc="08090001">
+      <w:start w:val="1"/>
+      <w:numFmt w:val="bullet"/>
+      <w:lvlText w:val=""/>
+      <w:lvlJc w:val="left"/>
+      <w:pPr>
+        <w:ind w:left="782" w:hanging="360"/>
+      </w:pPr>
+      <w:rPr>
+        <w:rFonts w:ascii="Symbol" w:hAnsi="Symbol" w:hint="default"/>
+      </w:rPr>
+    </w:lvl>
+    <w:lvl w:ilvl="1" w:tplc="08090003">
+      <w:start w:val="1"/>
+      <w:numFmt w:val="bullet"/>
+      <w:lvlText w:val="o"/>
+      <w:lvlJc w:val="left"/>
+      <w:pPr>
+        <w:ind w:left="1502" w:hanging="360"/>
+      </w:pPr>
+      <w:rPr>
+        <w:rFonts w:ascii="Courier New" w:hAnsi="Courier New" w:hint="default"/>
+      </w:rPr>
+    </w:lvl>
+    <w:lvl w:ilvl="2" w:tplc="08090005" w:tentative="1">
+      <w:start w:val="1"/>
+      <w:numFmt w:val="bullet"/>
+      <w:lvlText w:val=""/>
+      <w:lvlJc w:val="left"/>
+      <w:pPr>
+        <w:ind w:left="2222" w:hanging="360"/>
+      </w:pPr>
+      <w:rPr>
+        <w:rFonts w:ascii="Wingdings" w:hAnsi="Wingdings" w:hint="default"/>
+      </w:rPr>
+    </w:lvl>
+    <w:lvl w:ilvl="3" w:tplc="08090001" w:tentative="1">
+      <w:start w:val="1"/>
+      <w:numFmt w:val="bullet"/>
+      <w:lvlText w:val=""/>
+      <w:lvlJc w:val="left"/>
+      <w:pPr>
+        <w:ind w:left="2942" w:hanging="360"/>
+      </w:pPr>
+      <w:rPr>
+        <w:rFonts w:ascii="Symbol" w:hAnsi="Symbol" w:hint="default"/>
+      </w:rPr>
+    </w:lvl>
+    <w:lvl w:ilvl="4" w:tplc="08090003" w:tentative="1">
+      <w:start w:val="1"/>
+      <w:numFmt w:val="bullet"/>
+      <w:lvlText w:val="o"/>
+      <w:lvlJc w:val="left"/>
+      <w:pPr>
+        <w:ind w:left="3662" w:hanging="360"/>
+      </w:pPr>
+      <w:rPr>
+        <w:rFonts w:ascii="Courier New" w:hAnsi="Courier New" w:hint="default"/>
+      </w:rPr>
+    </w:lvl>
+    <w:lvl w:ilvl="5" w:tplc="08090005" w:tentative="1">
+      <w:start w:val="1"/>
+      <w:numFmt w:val="bullet"/>
+      <w:lvlText w:val=""/>
+      <w:lvlJc w:val="left"/>
+      <w:pPr>
+        <w:ind w:left="4382" w:hanging="360"/>
+      </w:pPr>
+      <w:rPr>
+        <w:rFonts w:ascii="Wingdings" w:hAnsi="Wingdings" w:hint="default"/>
+      </w:rPr>
+    </w:lvl>
+    <w:lvl w:ilvl="6" w:tplc="08090001" w:tentative="1">
+      <w:start w:val="1"/>
+      <w:numFmt w:val="bullet"/>
+      <w:lvlText w:val=""/>
+      <w:lvlJc w:val="left"/>
+      <w:pPr>
+        <w:ind w:left="5102" w:hanging="360"/>
+      </w:pPr>
+      <w:rPr>
+        <w:rFonts w:ascii="Symbol" w:hAnsi="Symbol" w:hint="default"/>
+      </w:rPr>
+    </w:lvl>
+    <w:lvl w:ilvl="7" w:tplc="08090003" w:tentative="1">
+      <w:start w:val="1"/>
+      <w:numFmt w:val="bullet"/>
+      <w:lvlText w:val="o"/>
+      <w:lvlJc w:val="left"/>
+      <w:pPr>
+        <w:ind w:left="5822" w:hanging="360"/>
+      </w:pPr>
+      <w:rPr>
+        <w:rFonts w:ascii="Courier New" w:hAnsi="Courier New" w:hint="default"/>
+      </w:rPr>
+    </w:lvl>
+    <w:lvl w:ilvl="8" w:tplc="08090005" w:tentative="1">
+      <w:start w:val="1"/>
+      <w:numFmt w:val="bullet"/>
+      <w:lvlText w:val=""/>
+      <w:lvlJc w:val="left"/>
+      <w:pPr>
+        <w:ind w:left="6542" w:hanging="360"/>
+      </w:pPr>
+      <w:rPr>
+        <w:rFonts w:ascii="Wingdings" w:hAnsi="Wingdings" w:hint="default"/>
+      </w:rPr>
+    </w:lvl>
+  </w:abstractNum>
   <w:num w:numId="1">
     <w:abstractNumId w:val="0"/>
+  </w:num>
+  <w:num w:numId="2">
+    <w:abstractNumId w:val="1"/>
   </w:num>
 </w:numbering>
 </file>

</xml_diff>